<commit_message>
Some UI and cofig parameters added
</commit_message>
<xml_diff>
--- a/PID_paper.docx
+++ b/PID_paper.docx
@@ -502,7 +502,19 @@
         <w:rPr>
           <w:lang w:val="es-ES"/>
         </w:rPr>
-        <w:t>--</w:t>
+        <w:t>El marcado de agua se puede realizar para que cualquiera que vea la imagen final se percate de este</w:t>
+      </w:r>
+      <w:r>
+        <w:rPr>
+          <w:lang w:val="es-ES"/>
+        </w:rPr>
+        <w:t xml:space="preserve"> o no</w:t>
+      </w:r>
+      <w:r>
+        <w:rPr>
+          <w:lang w:val="es-ES"/>
+        </w:rPr>
+        <w:t>. En el documento nos centramos en este último, y lo hacemos a través del método LSB (less siginificant bit), que consiste en introducir la marca en el bit menos significativo de una imagen.</w:t>
       </w:r>
     </w:p>
     <w:p>
@@ -513,24 +525,6 @@
           <w:lang w:val="es-ES"/>
         </w:rPr>
       </w:pPr>
-      <w:r>
-        <w:rPr>
-          <w:lang w:val="es-ES"/>
-        </w:rPr>
-        <w:t>El marcado de agua se puede realizar para que cualquiera que vea la imagen final se percate de este</w:t>
-      </w:r>
-      <w:r>
-        <w:rPr>
-          <w:lang w:val="es-ES"/>
-        </w:rPr>
-        <w:t xml:space="preserve"> o no</w:t>
-      </w:r>
-      <w:r>
-        <w:rPr>
-          <w:lang w:val="es-ES"/>
-        </w:rPr>
-        <w:t>. En el documento nos centramos en este último, y lo hacemos a través del método LSB (less siginificant bit), que consiste en introducir la marca en el bit menos significativo de una imagen.</w:t>
-      </w:r>
     </w:p>
     <w:p>
       <w:pPr>
@@ -540,6 +534,24 @@
           <w:lang w:val="es-ES"/>
         </w:rPr>
       </w:pPr>
+      <w:r>
+        <w:rPr>
+          <w:lang w:val="es-ES"/>
+        </w:rPr>
+        <w:t xml:space="preserve">Considerando las imágenes en blanco y negro y a color, estas </w:t>
+      </w:r>
+      <w:r>
+        <w:rPr>
+          <w:lang w:val="es-ES"/>
+        </w:rPr>
+        <w:t xml:space="preserve">pueden </w:t>
+      </w:r>
+      <w:r>
+        <w:rPr>
+          <w:lang w:val="es-ES"/>
+        </w:rPr>
+        <w:t>tener un único canal o tres, pero sea como fuere la información de los píxeles dentro de cada canal está codificada como máximo con 8 bits, lo que nos deja un rango de 0 a 255.</w:t>
+      </w:r>
     </w:p>
     <w:p>
       <w:pPr>
@@ -549,24 +561,6 @@
           <w:lang w:val="es-ES"/>
         </w:rPr>
       </w:pPr>
-      <w:r>
-        <w:rPr>
-          <w:lang w:val="es-ES"/>
-        </w:rPr>
-        <w:t xml:space="preserve">Considerando las imágenes en blanco y negro y a color, estas </w:t>
-      </w:r>
-      <w:r>
-        <w:rPr>
-          <w:lang w:val="es-ES"/>
-        </w:rPr>
-        <w:t xml:space="preserve">pueden </w:t>
-      </w:r>
-      <w:r>
-        <w:rPr>
-          <w:lang w:val="es-ES"/>
-        </w:rPr>
-        <w:t>tener un único canal o tres, pero sea como fuere la información de los píxeles dentro de cada canal está codificada como máximo con 8 bits, lo que nos deja un rango de 0 a 255.</w:t>
-      </w:r>
     </w:p>
     <w:p>
       <w:pPr>
@@ -576,21 +570,18 @@
           <w:lang w:val="es-ES"/>
         </w:rPr>
       </w:pPr>
-    </w:p>
-    <w:p>
-      <w:pPr>
-        <w:spacing w:line="230" w:lineRule="auto"/>
-        <w:jc w:val="both"/>
-        <w:rPr>
-          <w:lang w:val="es-ES"/>
-        </w:rPr>
-      </w:pPr>
+      <w:r>
+        <w:rPr>
+          <w:lang w:val="es-ES"/>
+        </w:rPr>
+        <w:t xml:space="preserve">Con el LSB, se introduce en el último bit la información de la marca de agua, causando en </w:t>
+      </w:r>
       <w:r>
         <w:rPr>
           <w:lang w:val="es-ES"/>
         </w:rPr>
         <w:lastRenderedPageBreak/>
-        <w:t xml:space="preserve">Con el LSB, se introduce en el último bit la información de la marca de agua, causando en la imagen final una pérdida de máximo 1 </w:t>
+        <w:t xml:space="preserve">la imagen final una pérdida de máximo 1 </w:t>
       </w:r>
       <w:r>
         <w:rPr>
@@ -686,7 +677,25 @@
         <w:rPr>
           <w:lang w:val="es-ES"/>
         </w:rPr>
-        <w:t>Por último, es preciso mencionar que  el hecho de que  RUIDOS MAL</w:t>
+        <w:t>Por último, es preciso mencionar qu</w:t>
+      </w:r>
+      <w:r>
+        <w:rPr>
+          <w:lang w:val="es-ES"/>
+        </w:rPr>
+        <w:t>e</w:t>
+      </w:r>
+      <w:r>
+        <w:rPr>
+          <w:lang w:val="es-ES"/>
+        </w:rPr>
+        <w:t xml:space="preserve"> </w:t>
+      </w:r>
+      <w:r>
+        <w:rPr>
+          <w:lang w:val="es-ES"/>
+        </w:rPr>
+        <w:t xml:space="preserve">uno de los fines del marcado de agua que aquí se realiza es evitar el uso y distribución de imágenes sin que al menos haya información de su autoría en ellas. Al ser internet el medio, hay que ser consciente que es muy común que servicios de amplio uso como las redes sociales o las aplicaciones de mensajería apliquen algoritmos de compresión a las imágenes para reducir su tamaño y por tanto el ancho de banda necesario para transmitirlas y el espacio necesario para almacenarlas. Que nuestro método se base, en el peor de los casos respecto a esta situación, en un único bit, puede provocar que perdamos fácilmente la información de la marca de agua haciéndola irrecuperable después de aplicar cualquier algoritmo de compresión. </w:t>
       </w:r>
     </w:p>
     <w:p>
@@ -1629,215 +1638,494 @@
         <w:rPr>
           <w:lang w:val="es-ES"/>
         </w:rPr>
-        <w:t>Se</w:t>
-      </w:r>
-      <w:r>
-        <w:rPr>
-          <w:spacing w:val="-21"/>
-          <w:lang w:val="es-ES"/>
-        </w:rPr>
-        <w:t xml:space="preserve"> </w:t>
-      </w:r>
-      <w:r>
-        <w:rPr>
-          <w:lang w:val="es-ES"/>
-        </w:rPr>
-        <w:t>debe</w:t>
-      </w:r>
-      <w:r>
-        <w:rPr>
-          <w:spacing w:val="-20"/>
-          <w:lang w:val="es-ES"/>
-        </w:rPr>
-        <w:t xml:space="preserve"> </w:t>
-      </w:r>
-      <w:r>
-        <w:rPr>
-          <w:lang w:val="es-ES"/>
-        </w:rPr>
-        <w:t>incluir</w:t>
-      </w:r>
-      <w:r>
-        <w:rPr>
-          <w:spacing w:val="-20"/>
-          <w:lang w:val="es-ES"/>
-        </w:rPr>
-        <w:t xml:space="preserve"> </w:t>
-      </w:r>
-      <w:r>
-        <w:rPr>
-          <w:lang w:val="es-ES"/>
-        </w:rPr>
-        <w:t>un</w:t>
-      </w:r>
-      <w:r>
-        <w:rPr>
-          <w:spacing w:val="-20"/>
-          <w:lang w:val="es-ES"/>
-        </w:rPr>
-        <w:t xml:space="preserve"> </w:t>
-      </w:r>
-      <w:r>
-        <w:rPr>
-          <w:lang w:val="es-ES"/>
-        </w:rPr>
-        <w:t>breve</w:t>
-      </w:r>
-      <w:r>
-        <w:rPr>
-          <w:spacing w:val="-21"/>
-          <w:lang w:val="es-ES"/>
-        </w:rPr>
-        <w:t xml:space="preserve"> </w:t>
-      </w:r>
-      <w:r>
-        <w:rPr>
-          <w:lang w:val="es-ES"/>
-        </w:rPr>
-        <w:t>manual</w:t>
-      </w:r>
-      <w:r>
-        <w:rPr>
-          <w:spacing w:val="-20"/>
-          <w:lang w:val="es-ES"/>
-        </w:rPr>
-        <w:t xml:space="preserve"> </w:t>
-      </w:r>
-      <w:r>
-        <w:rPr>
-          <w:lang w:val="es-ES"/>
-        </w:rPr>
-        <w:t>de</w:t>
-      </w:r>
-      <w:r>
-        <w:rPr>
-          <w:spacing w:val="-20"/>
-          <w:lang w:val="es-ES"/>
-        </w:rPr>
-        <w:t xml:space="preserve"> </w:t>
-      </w:r>
-      <w:r>
-        <w:rPr>
-          <w:lang w:val="es-ES"/>
-        </w:rPr>
-        <w:t>usuario.</w:t>
-      </w:r>
-      <w:r>
-        <w:rPr>
-          <w:spacing w:val="4"/>
-          <w:lang w:val="es-ES"/>
-        </w:rPr>
-        <w:t xml:space="preserve"> </w:t>
-      </w:r>
-      <w:r>
-        <w:rPr>
-          <w:lang w:val="es-ES"/>
-        </w:rPr>
-        <w:t>Este</w:t>
-      </w:r>
-      <w:r>
-        <w:rPr>
-          <w:spacing w:val="-21"/>
-          <w:lang w:val="es-ES"/>
-        </w:rPr>
-        <w:t xml:space="preserve"> </w:t>
-      </w:r>
-      <w:r>
-        <w:rPr>
-          <w:lang w:val="es-ES"/>
-        </w:rPr>
-        <w:t>manual</w:t>
-      </w:r>
-      <w:r>
-        <w:rPr>
-          <w:spacing w:val="-20"/>
-          <w:lang w:val="es-ES"/>
-        </w:rPr>
-        <w:t xml:space="preserve"> </w:t>
-      </w:r>
-      <w:r>
-        <w:rPr>
-          <w:lang w:val="es-ES"/>
-        </w:rPr>
-        <w:t>se</w:t>
-      </w:r>
-      <w:r>
-        <w:rPr>
-          <w:spacing w:val="-20"/>
-          <w:lang w:val="es-ES"/>
-        </w:rPr>
-        <w:t xml:space="preserve"> </w:t>
-      </w:r>
-      <w:r>
-        <w:rPr>
-          <w:lang w:val="es-ES"/>
-        </w:rPr>
-        <w:t>incluirá</w:t>
-      </w:r>
-      <w:r>
-        <w:rPr>
-          <w:spacing w:val="-20"/>
-          <w:lang w:val="es-ES"/>
-        </w:rPr>
-        <w:t xml:space="preserve"> </w:t>
-      </w:r>
-      <w:r>
-        <w:rPr>
-          <w:lang w:val="es-ES"/>
-        </w:rPr>
-        <w:t>también</w:t>
-      </w:r>
-      <w:r>
-        <w:rPr>
-          <w:spacing w:val="-21"/>
-          <w:lang w:val="es-ES"/>
-        </w:rPr>
-        <w:t xml:space="preserve"> </w:t>
-      </w:r>
-      <w:r>
-        <w:rPr>
-          <w:lang w:val="es-ES"/>
-        </w:rPr>
-        <w:t>en</w:t>
-      </w:r>
-      <w:r>
-        <w:rPr>
-          <w:spacing w:val="-20"/>
-          <w:lang w:val="es-ES"/>
-        </w:rPr>
-        <w:t xml:space="preserve"> </w:t>
-      </w:r>
-      <w:r>
-        <w:rPr>
-          <w:lang w:val="es-ES"/>
-        </w:rPr>
-        <w:t>la</w:t>
-      </w:r>
-      <w:r>
-        <w:rPr>
-          <w:spacing w:val="-20"/>
-          <w:lang w:val="es-ES"/>
-        </w:rPr>
-        <w:t xml:space="preserve"> </w:t>
-      </w:r>
-      <w:r>
-        <w:rPr>
-          <w:lang w:val="es-ES"/>
-        </w:rPr>
-        <w:t>misma</w:t>
-      </w:r>
-      <w:r>
-        <w:rPr>
-          <w:spacing w:val="-20"/>
-          <w:lang w:val="es-ES"/>
-        </w:rPr>
-        <w:t xml:space="preserve"> </w:t>
-      </w:r>
-      <w:r>
-        <w:rPr>
-          <w:lang w:val="es-ES"/>
-        </w:rPr>
-        <w:t>aplicación.</w:t>
+        <w:t xml:space="preserve">El código desarrollado a ejecutar consiste en un script de </w:t>
+      </w:r>
+      <w:r>
+        <w:rPr>
+          <w:lang w:val="es-ES"/>
+        </w:rPr>
+        <w:t xml:space="preserve">Matlab, en el cual sólo hay que configurar </w:t>
+      </w:r>
+      <w:r>
+        <w:rPr>
+          <w:lang w:val="es-ES"/>
+        </w:rPr>
+        <w:t>7</w:t>
+      </w:r>
+      <w:r>
+        <w:rPr>
+          <w:lang w:val="es-ES"/>
+        </w:rPr>
+        <w:t xml:space="preserve"> parámetros, a saber:</w:t>
+      </w:r>
+    </w:p>
+    <w:p>
+      <w:pPr>
+        <w:pStyle w:val="Textoindependiente"/>
+        <w:numPr>
+          <w:ilvl w:val="0"/>
+          <w:numId w:val="12"/>
+        </w:numPr>
+        <w:spacing w:before="180"/>
+        <w:jc w:val="both"/>
+        <w:rPr>
+          <w:lang w:val="es-ES"/>
+        </w:rPr>
+      </w:pPr>
+      <w:r>
+        <w:rPr>
+          <w:rFonts w:ascii="Courier New" w:hAnsi="Courier New" w:cs="Courier New"/>
+          <w:lang w:val="es-ES"/>
+        </w:rPr>
+        <w:t>saveImages</w:t>
+      </w:r>
+      <w:r>
+        <w:rPr>
+          <w:lang w:val="es-ES"/>
+        </w:rPr>
+        <w:t>: si se establece a 1, tanto las imágenes resultado como las intermedias se guardan en un archivo png como los siguientes nombres</w:t>
+      </w:r>
+    </w:p>
+    <w:p>
+      <w:pPr>
+        <w:pStyle w:val="Textoindependiente"/>
+        <w:numPr>
+          <w:ilvl w:val="1"/>
+          <w:numId w:val="12"/>
+        </w:numPr>
+        <w:spacing w:before="180"/>
+        <w:jc w:val="both"/>
+        <w:rPr>
+          <w:lang w:val="es-ES"/>
+        </w:rPr>
+      </w:pPr>
+      <w:r>
+        <w:rPr>
+          <w:lang w:val="es-ES"/>
+        </w:rPr>
+        <w:t>baseGS</w:t>
+      </w:r>
+      <w:r>
+        <w:rPr>
+          <w:lang w:val="es-ES"/>
+        </w:rPr>
+        <w:t xml:space="preserve">.png: la imagen en la que se inserta la marca. </w:t>
+      </w:r>
+      <w:r>
+        <w:rPr>
+          <w:lang w:val="es-ES"/>
+        </w:rPr>
+        <w:t>Sólo se exporta si se establece el resultado en escala de grises.</w:t>
+      </w:r>
+    </w:p>
+    <w:p>
+      <w:pPr>
+        <w:pStyle w:val="Textoindependiente"/>
+        <w:numPr>
+          <w:ilvl w:val="1"/>
+          <w:numId w:val="12"/>
+        </w:numPr>
+        <w:spacing w:before="180"/>
+        <w:jc w:val="both"/>
+        <w:rPr>
+          <w:lang w:val="es-ES"/>
+        </w:rPr>
+      </w:pPr>
+      <w:r>
+        <w:rPr>
+          <w:lang w:val="es-ES"/>
+        </w:rPr>
+        <w:t>toMark.png: la marca que se inserta.</w:t>
+      </w:r>
+    </w:p>
+    <w:p>
+      <w:pPr>
+        <w:pStyle w:val="Textoindependiente"/>
+        <w:numPr>
+          <w:ilvl w:val="1"/>
+          <w:numId w:val="12"/>
+        </w:numPr>
+        <w:spacing w:before="180"/>
+        <w:jc w:val="both"/>
+        <w:rPr>
+          <w:lang w:val="es-ES"/>
+        </w:rPr>
+      </w:pPr>
+      <w:r>
+        <w:rPr>
+          <w:lang w:val="es-ES"/>
+        </w:rPr>
+        <w:t>final.png: la imagen resultado.</w:t>
+      </w:r>
+    </w:p>
+    <w:p>
+      <w:pPr>
+        <w:pStyle w:val="Textoindependiente"/>
+        <w:numPr>
+          <w:ilvl w:val="1"/>
+          <w:numId w:val="12"/>
+        </w:numPr>
+        <w:spacing w:before="180"/>
+        <w:jc w:val="both"/>
+        <w:rPr>
+          <w:lang w:val="es-ES"/>
+        </w:rPr>
+      </w:pPr>
+      <w:r>
+        <w:rPr>
+          <w:lang w:val="es-ES"/>
+        </w:rPr>
+        <w:t>recovered.png: la marca recuperada.</w:t>
+      </w:r>
+    </w:p>
+    <w:p>
+      <w:pPr>
+        <w:pStyle w:val="Textoindependiente"/>
+        <w:numPr>
+          <w:ilvl w:val="0"/>
+          <w:numId w:val="12"/>
+        </w:numPr>
+        <w:spacing w:before="180"/>
+        <w:jc w:val="both"/>
+        <w:rPr>
+          <w:lang w:val="es-ES"/>
+        </w:rPr>
+      </w:pPr>
+      <w:r>
+        <w:rPr>
+          <w:rFonts w:ascii="Courier New" w:hAnsi="Courier New" w:cs="Courier New"/>
+          <w:lang w:val="es-ES"/>
+        </w:rPr>
+        <w:t xml:space="preserve">Histograms: si se establece a 1 </w:t>
+      </w:r>
+      <w:r>
+        <w:rPr>
+          <w:rFonts w:cs="Courier New"/>
+          <w:lang w:val="es-ES"/>
+        </w:rPr>
+        <w:t>se muestra</w:t>
+      </w:r>
+      <w:r>
+        <w:rPr>
+          <w:rFonts w:cs="Courier New"/>
+          <w:lang w:val="es-ES"/>
+        </w:rPr>
+        <w:t>n</w:t>
+      </w:r>
+      <w:r>
+        <w:rPr>
+          <w:rFonts w:cs="Courier New"/>
+          <w:lang w:val="es-ES"/>
+        </w:rPr>
+        <w:t xml:space="preserve"> por pantalla los histogramas de las imágene</w:t>
+      </w:r>
+      <w:r>
+        <w:rPr>
+          <w:rFonts w:cs="Courier New"/>
+          <w:lang w:val="es-ES"/>
+        </w:rPr>
+        <w:t>s de entrada y resultado.</w:t>
+      </w:r>
+    </w:p>
+    <w:p>
+      <w:pPr>
+        <w:pStyle w:val="Textoindependiente"/>
+        <w:numPr>
+          <w:ilvl w:val="0"/>
+          <w:numId w:val="12"/>
+        </w:numPr>
+        <w:spacing w:before="180"/>
+        <w:jc w:val="both"/>
+        <w:rPr>
+          <w:lang w:val="es-ES"/>
+        </w:rPr>
+      </w:pPr>
+      <w:r>
+        <w:rPr>
+          <w:rFonts w:ascii="Courier New" w:hAnsi="Courier New" w:cs="Courier New"/>
+          <w:lang w:val="es-ES"/>
+        </w:rPr>
+        <w:t>insertionType:</w:t>
+      </w:r>
+    </w:p>
+    <w:p>
+      <w:pPr>
+        <w:pStyle w:val="Textoindependiente"/>
+        <w:numPr>
+          <w:ilvl w:val="1"/>
+          <w:numId w:val="12"/>
+        </w:numPr>
+        <w:spacing w:before="180"/>
+        <w:jc w:val="both"/>
+        <w:rPr>
+          <w:lang w:val="es-ES"/>
+        </w:rPr>
+      </w:pPr>
+      <w:r>
+        <w:rPr>
+          <w:rFonts w:ascii="Courier New" w:hAnsi="Courier New" w:cs="Courier New"/>
+          <w:lang w:val="es-ES"/>
+        </w:rPr>
+        <w:t>1 se inserta la marca redimensionada al tamaño de la base</w:t>
+      </w:r>
+    </w:p>
+    <w:p>
+      <w:pPr>
+        <w:pStyle w:val="Textoindependiente"/>
+        <w:numPr>
+          <w:ilvl w:val="1"/>
+          <w:numId w:val="12"/>
+        </w:numPr>
+        <w:spacing w:before="180"/>
+        <w:jc w:val="both"/>
+        <w:rPr>
+          <w:lang w:val="es-ES"/>
+        </w:rPr>
+      </w:pPr>
+      <w:r>
+        <w:rPr>
+          <w:rFonts w:ascii="Courier New" w:hAnsi="Courier New" w:cs="Courier New"/>
+          <w:lang w:val="es-ES"/>
+        </w:rPr>
+        <w:t>2 se inserta la marca a su tamaño original centrada en la base</w:t>
+      </w:r>
+    </w:p>
+    <w:p>
+      <w:pPr>
+        <w:pStyle w:val="Textoindependiente"/>
+        <w:numPr>
+          <w:ilvl w:val="1"/>
+          <w:numId w:val="12"/>
+        </w:numPr>
+        <w:spacing w:before="180"/>
+        <w:jc w:val="both"/>
+        <w:rPr>
+          <w:lang w:val="es-ES"/>
+        </w:rPr>
+      </w:pPr>
+      <w:r>
+        <w:rPr>
+          <w:rFonts w:ascii="Courier New" w:hAnsi="Courier New" w:cs="Courier New"/>
+          <w:lang w:val="es-ES"/>
+        </w:rPr>
+        <w:lastRenderedPageBreak/>
+        <w:t>3</w:t>
+      </w:r>
+      <w:r>
+        <w:rPr>
+          <w:rFonts w:ascii="Courier New" w:hAnsi="Courier New" w:cs="Courier New"/>
+          <w:lang w:val="es-ES"/>
+        </w:rPr>
+        <w:t xml:space="preserve"> se repite la marca como un patrón tantas veces como sea necesario hasta que se alcance el mismo tamaño o superior de la imagen base y se recorta para que sea el mismo.</w:t>
+      </w:r>
+    </w:p>
+    <w:p>
+      <w:pPr>
+        <w:pStyle w:val="Textoindependiente"/>
+        <w:numPr>
+          <w:ilvl w:val="0"/>
+          <w:numId w:val="12"/>
+        </w:numPr>
+        <w:spacing w:before="180"/>
+        <w:jc w:val="both"/>
+        <w:rPr>
+          <w:lang w:val="es-ES"/>
+        </w:rPr>
+      </w:pPr>
+      <w:r>
+        <w:rPr>
+          <w:rFonts w:ascii="Courier New" w:hAnsi="Courier New" w:cs="Courier New"/>
+          <w:lang w:val="es-ES"/>
+        </w:rPr>
+        <w:t>markDepth: número de bits a insertar de la marca en la base, mínimo 1 máximo 8.</w:t>
+      </w:r>
+    </w:p>
+    <w:p>
+      <w:pPr>
+        <w:pStyle w:val="Textoindependiente"/>
+        <w:numPr>
+          <w:ilvl w:val="0"/>
+          <w:numId w:val="12"/>
+        </w:numPr>
+        <w:spacing w:before="180"/>
+        <w:jc w:val="both"/>
+        <w:rPr>
+          <w:lang w:val="es-ES"/>
+        </w:rPr>
+      </w:pPr>
+      <w:r>
+        <w:rPr>
+          <w:rFonts w:ascii="Courier New" w:hAnsi="Courier New" w:cs="Courier New"/>
+          <w:lang w:val="es-ES"/>
+        </w:rPr>
+        <w:t>colouredBase: 1 para que la imagen resultado sea a color, 0 para escala de grises</w:t>
+      </w:r>
+    </w:p>
+    <w:p>
+      <w:pPr>
+        <w:pStyle w:val="Textoindependiente"/>
+        <w:numPr>
+          <w:ilvl w:val="0"/>
+          <w:numId w:val="12"/>
+        </w:numPr>
+        <w:spacing w:before="180"/>
+        <w:jc w:val="both"/>
+        <w:rPr>
+          <w:lang w:val="es-ES"/>
+        </w:rPr>
+      </w:pPr>
+      <w:r>
+        <w:rPr>
+          <w:rFonts w:ascii="Courier New" w:hAnsi="Courier New" w:cs="Courier New"/>
+          <w:lang w:val="es-ES"/>
+        </w:rPr>
+        <w:t>noiseType</w:t>
+      </w:r>
+    </w:p>
+    <w:p>
+      <w:pPr>
+        <w:pStyle w:val="Textoindependiente"/>
+        <w:numPr>
+          <w:ilvl w:val="1"/>
+          <w:numId w:val="12"/>
+        </w:numPr>
+        <w:spacing w:before="180"/>
+        <w:jc w:val="both"/>
+        <w:rPr>
+          <w:lang w:val="es-ES"/>
+        </w:rPr>
+      </w:pPr>
+      <w:r>
+        <w:rPr>
+          <w:rFonts w:ascii="Courier New" w:hAnsi="Courier New" w:cs="Courier New"/>
+          <w:lang w:val="es-ES"/>
+        </w:rPr>
+        <w:t>1 para ruido gausiano</w:t>
+      </w:r>
+    </w:p>
+    <w:p>
+      <w:pPr>
+        <w:pStyle w:val="Textoindependiente"/>
+        <w:numPr>
+          <w:ilvl w:val="1"/>
+          <w:numId w:val="12"/>
+        </w:numPr>
+        <w:spacing w:before="180"/>
+        <w:jc w:val="both"/>
+        <w:rPr>
+          <w:lang w:val="es-ES"/>
+        </w:rPr>
+      </w:pPr>
+      <w:r>
+        <w:rPr>
+          <w:rFonts w:ascii="Courier New" w:hAnsi="Courier New" w:cs="Courier New"/>
+          <w:lang w:val="es-ES"/>
+        </w:rPr>
+        <w:t>2 para poisson</w:t>
+      </w:r>
+    </w:p>
+    <w:p>
+      <w:pPr>
+        <w:pStyle w:val="Textoindependiente"/>
+        <w:numPr>
+          <w:ilvl w:val="1"/>
+          <w:numId w:val="12"/>
+        </w:numPr>
+        <w:spacing w:before="180"/>
+        <w:jc w:val="both"/>
+        <w:rPr>
+          <w:lang w:val="es-ES"/>
+        </w:rPr>
+      </w:pPr>
+      <w:r>
+        <w:rPr>
+          <w:lang w:val="es-ES"/>
+        </w:rPr>
+        <w:t>3 para sal y pimienta</w:t>
+      </w:r>
+    </w:p>
+    <w:p>
+      <w:pPr>
+        <w:pStyle w:val="Textoindependiente"/>
+        <w:numPr>
+          <w:ilvl w:val="1"/>
+          <w:numId w:val="12"/>
+        </w:numPr>
+        <w:spacing w:before="180"/>
+        <w:jc w:val="both"/>
+        <w:rPr>
+          <w:lang w:val="es-ES"/>
+        </w:rPr>
+      </w:pPr>
+      <w:r>
+        <w:rPr>
+          <w:lang w:val="es-ES"/>
+        </w:rPr>
+        <w:t>4 para speckle</w:t>
+      </w:r>
+    </w:p>
+    <w:p>
+      <w:pPr>
+        <w:pStyle w:val="Textoindependiente"/>
+        <w:numPr>
+          <w:ilvl w:val="0"/>
+          <w:numId w:val="12"/>
+        </w:numPr>
+        <w:spacing w:before="180"/>
+        <w:jc w:val="both"/>
+        <w:rPr>
+          <w:lang w:val="es-ES"/>
+        </w:rPr>
+      </w:pPr>
+      <w:r>
+        <w:rPr>
+          <w:lang w:val="es-ES"/>
+        </w:rPr>
+        <w:t>noiseIntensity: valor propio de cada ruido, que en el caso de sal y pimienta establece la densidad de ruido (1 céntesima = 1%). Para el resto media y varianza.</w:t>
+      </w:r>
+    </w:p>
+    <w:p>
+      <w:pPr>
+        <w:pStyle w:val="Textoindependiente"/>
+        <w:spacing w:before="180"/>
+        <w:jc w:val="both"/>
+        <w:rPr>
+          <w:lang w:val="es-ES"/>
+        </w:rPr>
+      </w:pPr>
+      <w:r>
+        <w:rPr>
+          <w:lang w:val="es-ES"/>
+        </w:rPr>
+        <w:t xml:space="preserve">Las imágenes </w:t>
+      </w:r>
+      <w:r>
+        <w:rPr>
+          <w:lang w:val="es-ES"/>
+        </w:rPr>
+        <w:t>de entrada se seleccionan en una ventana de diálogo que aparece al ejecutar el programa</w:t>
+      </w:r>
+      <w:r>
+        <w:rPr>
+          <w:lang w:val="es-ES"/>
+        </w:rPr>
+        <w:t>.</w:t>
+      </w:r>
+    </w:p>
+    <w:p>
+      <w:pPr>
+        <w:pStyle w:val="Textoindependiente"/>
+        <w:spacing w:before="180"/>
+        <w:jc w:val="both"/>
+        <w:rPr>
+          <w:lang w:val="es-ES"/>
+        </w:rPr>
+      </w:pPr>
+      <w:r>
+        <w:rPr>
+          <w:lang w:val="es-ES"/>
+        </w:rPr>
+        <w:t>Hay que tener en cuenta que el programa no implementa ninguna comprobación sobre si los parámetros de configuración son correctos.</w:t>
       </w:r>
     </w:p>
     <w:p>
@@ -2530,7 +2818,6 @@
           <w:w w:val="125"/>
           <w:lang w:val="es-ES"/>
         </w:rPr>
-        <w:lastRenderedPageBreak/>
         <w:t>\bibitem{clave:libro}</w:t>
       </w:r>
     </w:p>
@@ -4984,6 +5271,119 @@
       </w:rPr>
     </w:lvl>
   </w:abstractNum>
+  <w:abstractNum w:abstractNumId="11" w15:restartNumberingAfterBreak="0">
+    <w:nsid w:val="734E46FA"/>
+    <w:multiLevelType w:val="hybridMultilevel"/>
+    <w:tmpl w:val="45064878"/>
+    <w:lvl w:ilvl="0" w:tplc="0C0A0001">
+      <w:start w:val="1"/>
+      <w:numFmt w:val="bullet"/>
+      <w:lvlText w:val=""/>
+      <w:lvlJc w:val="left"/>
+      <w:pPr>
+        <w:ind w:left="820" w:hanging="360"/>
+      </w:pPr>
+      <w:rPr>
+        <w:rFonts w:ascii="Symbol" w:hAnsi="Symbol" w:hint="default"/>
+      </w:rPr>
+    </w:lvl>
+    <w:lvl w:ilvl="1" w:tplc="0C0A0003">
+      <w:start w:val="1"/>
+      <w:numFmt w:val="bullet"/>
+      <w:lvlText w:val="o"/>
+      <w:lvlJc w:val="left"/>
+      <w:pPr>
+        <w:ind w:left="1540" w:hanging="360"/>
+      </w:pPr>
+      <w:rPr>
+        <w:rFonts w:ascii="Courier New" w:hAnsi="Courier New" w:cs="Courier New" w:hint="default"/>
+      </w:rPr>
+    </w:lvl>
+    <w:lvl w:ilvl="2" w:tplc="0C0A0005" w:tentative="1">
+      <w:start w:val="1"/>
+      <w:numFmt w:val="bullet"/>
+      <w:lvlText w:val=""/>
+      <w:lvlJc w:val="left"/>
+      <w:pPr>
+        <w:ind w:left="2260" w:hanging="360"/>
+      </w:pPr>
+      <w:rPr>
+        <w:rFonts w:ascii="Wingdings" w:hAnsi="Wingdings" w:hint="default"/>
+      </w:rPr>
+    </w:lvl>
+    <w:lvl w:ilvl="3" w:tplc="0C0A0001" w:tentative="1">
+      <w:start w:val="1"/>
+      <w:numFmt w:val="bullet"/>
+      <w:lvlText w:val=""/>
+      <w:lvlJc w:val="left"/>
+      <w:pPr>
+        <w:ind w:left="2980" w:hanging="360"/>
+      </w:pPr>
+      <w:rPr>
+        <w:rFonts w:ascii="Symbol" w:hAnsi="Symbol" w:hint="default"/>
+      </w:rPr>
+    </w:lvl>
+    <w:lvl w:ilvl="4" w:tplc="0C0A0003" w:tentative="1">
+      <w:start w:val="1"/>
+      <w:numFmt w:val="bullet"/>
+      <w:lvlText w:val="o"/>
+      <w:lvlJc w:val="left"/>
+      <w:pPr>
+        <w:ind w:left="3700" w:hanging="360"/>
+      </w:pPr>
+      <w:rPr>
+        <w:rFonts w:ascii="Courier New" w:hAnsi="Courier New" w:cs="Courier New" w:hint="default"/>
+      </w:rPr>
+    </w:lvl>
+    <w:lvl w:ilvl="5" w:tplc="0C0A0005" w:tentative="1">
+      <w:start w:val="1"/>
+      <w:numFmt w:val="bullet"/>
+      <w:lvlText w:val=""/>
+      <w:lvlJc w:val="left"/>
+      <w:pPr>
+        <w:ind w:left="4420" w:hanging="360"/>
+      </w:pPr>
+      <w:rPr>
+        <w:rFonts w:ascii="Wingdings" w:hAnsi="Wingdings" w:hint="default"/>
+      </w:rPr>
+    </w:lvl>
+    <w:lvl w:ilvl="6" w:tplc="0C0A0001" w:tentative="1">
+      <w:start w:val="1"/>
+      <w:numFmt w:val="bullet"/>
+      <w:lvlText w:val=""/>
+      <w:lvlJc w:val="left"/>
+      <w:pPr>
+        <w:ind w:left="5140" w:hanging="360"/>
+      </w:pPr>
+      <w:rPr>
+        <w:rFonts w:ascii="Symbol" w:hAnsi="Symbol" w:hint="default"/>
+      </w:rPr>
+    </w:lvl>
+    <w:lvl w:ilvl="7" w:tplc="0C0A0003" w:tentative="1">
+      <w:start w:val="1"/>
+      <w:numFmt w:val="bullet"/>
+      <w:lvlText w:val="o"/>
+      <w:lvlJc w:val="left"/>
+      <w:pPr>
+        <w:ind w:left="5860" w:hanging="360"/>
+      </w:pPr>
+      <w:rPr>
+        <w:rFonts w:ascii="Courier New" w:hAnsi="Courier New" w:cs="Courier New" w:hint="default"/>
+      </w:rPr>
+    </w:lvl>
+    <w:lvl w:ilvl="8" w:tplc="0C0A0005" w:tentative="1">
+      <w:start w:val="1"/>
+      <w:numFmt w:val="bullet"/>
+      <w:lvlText w:val=""/>
+      <w:lvlJc w:val="left"/>
+      <w:pPr>
+        <w:ind w:left="6580" w:hanging="360"/>
+      </w:pPr>
+      <w:rPr>
+        <w:rFonts w:ascii="Wingdings" w:hAnsi="Wingdings" w:hint="default"/>
+      </w:rPr>
+    </w:lvl>
+  </w:abstractNum>
   <w:num w:numId="1">
     <w:abstractNumId w:val="4"/>
   </w:num>
@@ -5016,6 +5416,9 @@
   </w:num>
   <w:num w:numId="11">
     <w:abstractNumId w:val="6"/>
+  </w:num>
+  <w:num w:numId="12">
+    <w:abstractNumId w:val="11"/>
   </w:num>
 </w:numbering>
 </file>

</xml_diff>